<commit_message>
Update Estimation of transmission kernel parameters with Bayesian.docx
</commit_message>
<xml_diff>
--- a/Estimation of transmission kernel parameters with Bayesian.docx
+++ b/Estimation of transmission kernel parameters with Bayesian.docx
@@ -1114,8 +1114,9 @@
           <w:szCs w:val="24"/>
           <w:lang w:val="en-US"/>
         </w:rPr>
-        <w:t>k(r</w:t>
-      </w:r>
+        <w:t>k(</w:t>
+      </w:r>
+      <w:proofErr w:type="spellStart"/>
       <w:r>
         <w:rPr>
           <w:rFonts w:ascii="Times New Roman" w:eastAsia="Times New Roman" w:hAnsi="Times New Roman" w:cs="Times New Roman"/>
@@ -1123,10 +1124,9 @@
           <w:iCs/>
           <w:sz w:val="24"/>
           <w:szCs w:val="24"/>
-          <w:vertAlign w:val="subscript"/>
-          <w:lang w:val="en-US"/>
-        </w:rPr>
-        <w:t>ij</w:t>
+          <w:lang w:val="en-US"/>
+        </w:rPr>
+        <w:t>r</w:t>
       </w:r>
       <w:r>
         <w:rPr>
@@ -1135,19 +1135,12 @@
           <w:iCs/>
           <w:sz w:val="24"/>
           <w:szCs w:val="24"/>
-          <w:lang w:val="en-US"/>
-        </w:rPr>
-        <w:t>)</w:t>
-      </w:r>
-      <w:r>
-        <w:rPr>
-          <w:rFonts w:ascii="Times New Roman" w:eastAsia="Times New Roman" w:hAnsi="Times New Roman" w:cs="Times New Roman"/>
-          <w:sz w:val="24"/>
-          <w:szCs w:val="24"/>
-          <w:lang w:val="en-US"/>
-        </w:rPr>
-        <w:t xml:space="preserve"> is the transmission rate from infectious farm </w:t>
-      </w:r>
+          <w:vertAlign w:val="subscript"/>
+          <w:lang w:val="en-US"/>
+        </w:rPr>
+        <w:t>ij</w:t>
+      </w:r>
+      <w:proofErr w:type="spellEnd"/>
       <w:r>
         <w:rPr>
           <w:rFonts w:ascii="Times New Roman" w:eastAsia="Times New Roman" w:hAnsi="Times New Roman" w:cs="Times New Roman"/>
@@ -1157,16 +1150,16 @@
           <w:szCs w:val="24"/>
           <w:lang w:val="en-US"/>
         </w:rPr>
-        <w:t>j</w:t>
-      </w:r>
-      <w:r>
-        <w:rPr>
-          <w:rFonts w:ascii="Times New Roman" w:eastAsia="Times New Roman" w:hAnsi="Times New Roman" w:cs="Times New Roman"/>
-          <w:sz w:val="24"/>
-          <w:szCs w:val="24"/>
-          <w:lang w:val="en-US"/>
-        </w:rPr>
-        <w:t xml:space="preserve"> to susceptible farm</w:t>
+        <w:t>)</w:t>
+      </w:r>
+      <w:r>
+        <w:rPr>
+          <w:rFonts w:ascii="Times New Roman" w:eastAsia="Times New Roman" w:hAnsi="Times New Roman" w:cs="Times New Roman"/>
+          <w:sz w:val="24"/>
+          <w:szCs w:val="24"/>
+          <w:lang w:val="en-US"/>
+        </w:rPr>
+        <w:t xml:space="preserve"> is the transmission rate from infectious farm </w:t>
       </w:r>
       <w:r>
         <w:rPr>
@@ -1177,16 +1170,16 @@
           <w:szCs w:val="24"/>
           <w:lang w:val="en-US"/>
         </w:rPr>
-        <w:t xml:space="preserve"> i</w:t>
-      </w:r>
-      <w:r>
-        <w:rPr>
-          <w:rFonts w:ascii="Times New Roman" w:eastAsia="Times New Roman" w:hAnsi="Times New Roman" w:cs="Times New Roman"/>
-          <w:sz w:val="24"/>
-          <w:szCs w:val="24"/>
-          <w:lang w:val="en-US"/>
-        </w:rPr>
-        <w:t xml:space="preserve"> which related to the distance between these two farms </w:t>
+        <w:t>j</w:t>
+      </w:r>
+      <w:r>
+        <w:rPr>
+          <w:rFonts w:ascii="Times New Roman" w:eastAsia="Times New Roman" w:hAnsi="Times New Roman" w:cs="Times New Roman"/>
+          <w:sz w:val="24"/>
+          <w:szCs w:val="24"/>
+          <w:lang w:val="en-US"/>
+        </w:rPr>
+        <w:t xml:space="preserve"> to susceptible farm</w:t>
       </w:r>
       <w:r>
         <w:rPr>
@@ -1197,8 +1190,9 @@
           <w:szCs w:val="24"/>
           <w:lang w:val="en-US"/>
         </w:rPr>
-        <w:t>(r</w:t>
-      </w:r>
+        <w:t xml:space="preserve"> </w:t>
+      </w:r>
+      <w:proofErr w:type="spellStart"/>
       <w:r>
         <w:rPr>
           <w:rFonts w:ascii="Times New Roman" w:eastAsia="Times New Roman" w:hAnsi="Times New Roman" w:cs="Times New Roman"/>
@@ -1206,11 +1200,56 @@
           <w:iCs/>
           <w:sz w:val="24"/>
           <w:szCs w:val="24"/>
+          <w:lang w:val="en-US"/>
+        </w:rPr>
+        <w:t>i</w:t>
+      </w:r>
+      <w:proofErr w:type="spellEnd"/>
+      <w:r>
+        <w:rPr>
+          <w:rFonts w:ascii="Times New Roman" w:eastAsia="Times New Roman" w:hAnsi="Times New Roman" w:cs="Times New Roman"/>
+          <w:sz w:val="24"/>
+          <w:szCs w:val="24"/>
+          <w:lang w:val="en-US"/>
+        </w:rPr>
+        <w:t xml:space="preserve"> which related to the distance between these two farms </w:t>
+      </w:r>
+      <w:r>
+        <w:rPr>
+          <w:rFonts w:ascii="Times New Roman" w:eastAsia="Times New Roman" w:hAnsi="Times New Roman" w:cs="Times New Roman"/>
+          <w:i/>
+          <w:iCs/>
+          <w:sz w:val="24"/>
+          <w:szCs w:val="24"/>
+          <w:lang w:val="en-US"/>
+        </w:rPr>
+        <w:t>(</w:t>
+      </w:r>
+      <w:proofErr w:type="spellStart"/>
+      <w:r>
+        <w:rPr>
+          <w:rFonts w:ascii="Times New Roman" w:eastAsia="Times New Roman" w:hAnsi="Times New Roman" w:cs="Times New Roman"/>
+          <w:i/>
+          <w:iCs/>
+          <w:sz w:val="24"/>
+          <w:szCs w:val="24"/>
+          <w:lang w:val="en-US"/>
+        </w:rPr>
+        <w:t>r</w:t>
+      </w:r>
+      <w:r>
+        <w:rPr>
+          <w:rFonts w:ascii="Times New Roman" w:eastAsia="Times New Roman" w:hAnsi="Times New Roman" w:cs="Times New Roman"/>
+          <w:i/>
+          <w:iCs/>
+          <w:sz w:val="24"/>
+          <w:szCs w:val="24"/>
           <w:vertAlign w:val="subscript"/>
           <w:lang w:val="en-US"/>
         </w:rPr>
         <w:t>ij</w:t>
       </w:r>
+      <w:proofErr w:type="spellEnd"/>
       <w:r>
         <w:rPr>
           <w:rFonts w:ascii="Times New Roman" w:eastAsia="Times New Roman" w:hAnsi="Times New Roman" w:cs="Times New Roman"/>
@@ -2195,14 +2234,25 @@
         </w:rPr>
         <w:t xml:space="preserve">by </w:t>
       </w:r>
-      <w:r>
-        <w:rPr>
-          <w:rFonts w:ascii="Times New Roman" w:eastAsia="Times New Roman" w:hAnsi="Times New Roman" w:cs="Times New Roman"/>
-          <w:sz w:val="24"/>
-          <w:szCs w:val="24"/>
-          <w:lang w:val="en-GB"/>
-        </w:rPr>
-        <w:t>Bayes’s rule: P(θ | D)</w:t>
+      <w:proofErr w:type="spellStart"/>
+      <w:r>
+        <w:rPr>
+          <w:rFonts w:ascii="Times New Roman" w:eastAsia="Times New Roman" w:hAnsi="Times New Roman" w:cs="Times New Roman"/>
+          <w:sz w:val="24"/>
+          <w:szCs w:val="24"/>
+          <w:lang w:val="en-GB"/>
+        </w:rPr>
+        <w:t>Bayes’s</w:t>
+      </w:r>
+      <w:proofErr w:type="spellEnd"/>
+      <w:r>
+        <w:rPr>
+          <w:rFonts w:ascii="Times New Roman" w:eastAsia="Times New Roman" w:hAnsi="Times New Roman" w:cs="Times New Roman"/>
+          <w:sz w:val="24"/>
+          <w:szCs w:val="24"/>
+          <w:lang w:val="en-GB"/>
+        </w:rPr>
+        <w:t xml:space="preserve"> rule: P(θ | D)</w:t>
       </w:r>
       <w:r>
         <w:rPr>
@@ -2790,6 +2840,7 @@
         </w:rPr>
         <w:t xml:space="preserve">an </w:t>
       </w:r>
+      <w:proofErr w:type="spellStart"/>
       <w:r>
         <w:rPr>
           <w:rFonts w:ascii="Times New Roman" w:hAnsi="Times New Roman" w:cs="Times New Roman"/>
@@ -2799,7 +2850,19 @@
           <w:szCs w:val="24"/>
           <w:lang w:val="en-US" w:bidi="th-TH"/>
         </w:rPr>
-        <w:t>RStan interface.</w:t>
+        <w:t>RStan</w:t>
+      </w:r>
+      <w:proofErr w:type="spellEnd"/>
+      <w:r>
+        <w:rPr>
+          <w:rFonts w:ascii="Times New Roman" w:hAnsi="Times New Roman" w:cs="Times New Roman"/>
+          <w:color w:val="131413"/>
+          <w:kern w:val="0"/>
+          <w:sz w:val="24"/>
+          <w:szCs w:val="24"/>
+          <w:lang w:val="en-US" w:bidi="th-TH"/>
+        </w:rPr>
+        <w:t xml:space="preserve"> interface.</w:t>
       </w:r>
     </w:p>
     <w:p>
@@ -2876,8 +2939,18 @@
           <w:iCs/>
           <w:lang w:val="en-US"/>
         </w:rPr>
-        <w:t xml:space="preserve"> i</w:t>
-      </w:r>
+        <w:t xml:space="preserve"> </w:t>
+      </w:r>
+      <w:proofErr w:type="spellStart"/>
+      <w:r>
+        <w:rPr>
+          <w:i/>
+          <w:iCs/>
+          <w:lang w:val="en-US"/>
+        </w:rPr>
+        <w:t>i</w:t>
+      </w:r>
+      <w:proofErr w:type="spellEnd"/>
       <w:r>
         <w:rPr>
           <w:lang w:val="en-US"/>
@@ -3752,6 +3825,7 @@
     <w:p>
       <w:pPr>
         <w:spacing w:line="480" w:lineRule="auto"/>
+        <w:ind w:firstLine="708"/>
         <w:rPr>
           <w:rFonts w:ascii="Times New Roman" w:hAnsi="Times New Roman" w:cs="Times New Roman"/>
           <w:sz w:val="24"/>
@@ -3766,43 +3840,63 @@
           <w:szCs w:val="24"/>
           <w:lang w:val="en-GB"/>
         </w:rPr>
-        <w:t>From the</w:t>
-      </w:r>
-      <w:r>
-        <w:rPr>
-          <w:rFonts w:ascii="Times New Roman" w:hAnsi="Times New Roman" w:cs="Times New Roman"/>
-          <w:sz w:val="24"/>
-          <w:szCs w:val="24"/>
-          <w:lang w:val="en-GB"/>
-        </w:rPr>
-        <w:t xml:space="preserve"> probability of infection we can </w:t>
-      </w:r>
-      <w:r>
-        <w:rPr>
-          <w:rFonts w:ascii="Times New Roman" w:hAnsi="Times New Roman" w:cs="Times New Roman"/>
-          <w:sz w:val="24"/>
-          <w:szCs w:val="24"/>
-          <w:lang w:val="en-GB"/>
-        </w:rPr>
-        <w:t>explained</w:t>
-      </w:r>
-      <w:r>
-        <w:rPr>
-          <w:rFonts w:ascii="Times New Roman" w:hAnsi="Times New Roman" w:cs="Times New Roman"/>
-          <w:sz w:val="24"/>
-          <w:szCs w:val="24"/>
-          <w:lang w:val="en-GB"/>
-        </w:rPr>
-        <w:t xml:space="preserve"> the infection events</w:t>
-      </w:r>
-      <w:r>
-        <w:rPr>
-          <w:rFonts w:ascii="Times New Roman" w:hAnsi="Times New Roman" w:cs="Times New Roman"/>
-          <w:sz w:val="24"/>
-          <w:szCs w:val="24"/>
-          <w:lang w:val="en-GB"/>
-        </w:rPr>
-        <w:t xml:space="preserve"> by</w:t>
+        <w:t xml:space="preserve">The infection events </w:t>
+      </w:r>
+      <w:r>
+        <w:rPr>
+          <w:rFonts w:ascii="Times New Roman" w:hAnsi="Times New Roman" w:cs="Times New Roman"/>
+          <w:sz w:val="24"/>
+          <w:szCs w:val="24"/>
+          <w:lang w:val="en-GB"/>
+        </w:rPr>
+        <w:t>(</w:t>
+      </w:r>
+      <m:oMath>
+        <m:r>
+          <w:rPr>
+            <w:rFonts w:ascii="Cambria Math" w:eastAsia="Times New Roman" w:hAnsi="Cambria Math" w:cs="Times New Roman"/>
+            <w:sz w:val="24"/>
+            <w:szCs w:val="24"/>
+            <w:lang w:val="en-GB"/>
+          </w:rPr>
+          <m:t>y</m:t>
+        </m:r>
+      </m:oMath>
+      <w:r>
+        <w:rPr>
+          <w:rFonts w:ascii="Times New Roman" w:hAnsi="Times New Roman" w:cs="Times New Roman"/>
+          <w:sz w:val="24"/>
+          <w:szCs w:val="24"/>
+          <w:lang w:val="en-GB"/>
+        </w:rPr>
+        <w:t xml:space="preserve">) </w:t>
+      </w:r>
+      <w:r>
+        <w:rPr>
+          <w:rFonts w:ascii="Times New Roman" w:hAnsi="Times New Roman" w:cs="Times New Roman"/>
+          <w:sz w:val="24"/>
+          <w:szCs w:val="24"/>
+          <w:lang w:val="en-GB"/>
+        </w:rPr>
+        <w:t xml:space="preserve">is assumed to be a realization of </w:t>
+      </w:r>
+      <w:r>
+        <w:rPr>
+          <w:rFonts w:ascii="Times New Roman" w:hAnsi="Times New Roman" w:cs="Times New Roman"/>
+          <w:sz w:val="24"/>
+          <w:szCs w:val="24"/>
+          <w:lang w:val="en-GB"/>
+        </w:rPr>
+        <w:t>Bernoulli distribut</w:t>
+      </w:r>
+      <w:r>
+        <w:rPr>
+          <w:rFonts w:ascii="Times New Roman" w:hAnsi="Times New Roman" w:cs="Times New Roman"/>
+          <w:sz w:val="24"/>
+          <w:szCs w:val="24"/>
+          <w:lang w:val="en-GB"/>
+        </w:rPr>
+        <w:t>ed probability of infection.</w:t>
       </w:r>
       <w:r>
         <w:rPr>
@@ -3812,15 +3906,6 @@
           <w:lang w:val="en-GB"/>
         </w:rPr>
         <w:t xml:space="preserve"> </w:t>
-      </w:r>
-      <w:r>
-        <w:rPr>
-          <w:rFonts w:ascii="Times New Roman" w:hAnsi="Times New Roman" w:cs="Times New Roman"/>
-          <w:sz w:val="24"/>
-          <w:szCs w:val="24"/>
-          <w:lang w:val="en-GB"/>
-        </w:rPr>
-        <w:t>Bernoulli distribution:</w:t>
       </w:r>
     </w:p>
     <w:tbl>
@@ -3888,7 +3973,16 @@
                       <w:szCs w:val="24"/>
                       <w:lang w:val="en-GB"/>
                     </w:rPr>
-                    <m:t>k;p</m:t>
+                    <m:t>y</m:t>
+                  </m:r>
+                  <m:r>
+                    <w:rPr>
+                      <w:rFonts w:ascii="Cambria Math" w:eastAsia="Times New Roman" w:hAnsi="Cambria Math" w:cs="Times New Roman"/>
+                      <w:sz w:val="24"/>
+                      <w:szCs w:val="24"/>
+                      <w:lang w:val="en-GB"/>
+                    </w:rPr>
+                    <m:t>;p</m:t>
                   </m:r>
                 </m:e>
               </m:d>
@@ -3967,7 +4061,25 @@
                           <w:szCs w:val="24"/>
                           <w:lang w:val="en-GB"/>
                         </w:rPr>
-                        <m:t xml:space="preserve">                if k=infected</m:t>
+                        <m:t xml:space="preserve">                if </m:t>
+                      </m:r>
+                      <m:r>
+                        <w:rPr>
+                          <w:rFonts w:ascii="Cambria Math" w:eastAsia="Times New Roman" w:hAnsi="Cambria Math" w:cs="Times New Roman"/>
+                          <w:sz w:val="24"/>
+                          <w:szCs w:val="24"/>
+                          <w:lang w:val="en-GB"/>
+                        </w:rPr>
+                        <m:t>y</m:t>
+                      </m:r>
+                      <m:r>
+                        <w:rPr>
+                          <w:rFonts w:ascii="Cambria Math" w:eastAsia="Times New Roman" w:hAnsi="Cambria Math" w:cs="Times New Roman"/>
+                          <w:sz w:val="24"/>
+                          <w:szCs w:val="24"/>
+                          <w:lang w:val="en-GB"/>
+                        </w:rPr>
+                        <m:t>=infected</m:t>
                       </m:r>
                     </m:e>
                     <m:e>
@@ -4018,7 +4130,25 @@
                           <w:szCs w:val="24"/>
                           <w:lang w:val="en-GB"/>
                         </w:rPr>
-                        <m:t xml:space="preserve">        if k=non-infected</m:t>
+                        <m:t xml:space="preserve">        if </m:t>
+                      </m:r>
+                      <m:r>
+                        <w:rPr>
+                          <w:rFonts w:ascii="Cambria Math" w:eastAsia="Times New Roman" w:hAnsi="Cambria Math" w:cs="Times New Roman"/>
+                          <w:sz w:val="24"/>
+                          <w:szCs w:val="24"/>
+                          <w:lang w:val="en-GB"/>
+                        </w:rPr>
+                        <m:t>y</m:t>
+                      </m:r>
+                      <m:r>
+                        <w:rPr>
+                          <w:rFonts w:ascii="Cambria Math" w:eastAsia="Times New Roman" w:hAnsi="Cambria Math" w:cs="Times New Roman"/>
+                          <w:sz w:val="24"/>
+                          <w:szCs w:val="24"/>
+                          <w:lang w:val="en-GB"/>
+                        </w:rPr>
+                        <m:t>=non-infected</m:t>
                       </m:r>
                     </m:e>
                   </m:eqArr>
@@ -4080,7 +4210,6 @@
           <w:p>
             <w:pPr>
               <w:spacing w:line="480" w:lineRule="auto"/>
-              <w:jc w:val="center"/>
               <w:rPr>
                 <w:rFonts w:ascii="Times New Roman" w:eastAsia="Calibri" w:hAnsi="Times New Roman" w:cs="Times New Roman"/>
                 <w:sz w:val="24"/>
@@ -4369,6 +4498,7 @@
                 <w:lang w:val="en-US"/>
               </w:rPr>
             </w:pPr>
+            <w:proofErr w:type="spellStart"/>
             <w:r>
               <w:rPr>
                 <w:rFonts w:ascii="Times New Roman" w:hAnsi="Times New Roman" w:cs="Times New Roman"/>
@@ -4376,7 +4506,17 @@
                 <w:szCs w:val="20"/>
                 <w:lang w:val="en-US"/>
               </w:rPr>
-              <w:t>Status_day…</w:t>
+              <w:t>Status_day</w:t>
+            </w:r>
+            <w:proofErr w:type="spellEnd"/>
+            <w:r>
+              <w:rPr>
+                <w:rFonts w:ascii="Times New Roman" w:hAnsi="Times New Roman" w:cs="Times New Roman"/>
+                <w:sz w:val="20"/>
+                <w:szCs w:val="20"/>
+                <w:lang w:val="en-US"/>
+              </w:rPr>
+              <w:t>…</w:t>
             </w:r>
           </w:p>
         </w:tc>
@@ -6850,7 +6990,27 @@
           <w:szCs w:val="24"/>
           <w:lang w:val="en-US"/>
         </w:rPr>
-        <w:t xml:space="preserve">To use Rstan, we first need to </w:t>
+        <w:t xml:space="preserve">To use </w:t>
+      </w:r>
+      <w:proofErr w:type="spellStart"/>
+      <w:r>
+        <w:rPr>
+          <w:rFonts w:ascii="Times New Roman" w:hAnsi="Times New Roman" w:cs="Times New Roman"/>
+          <w:sz w:val="24"/>
+          <w:szCs w:val="24"/>
+          <w:lang w:val="en-US"/>
+        </w:rPr>
+        <w:t>Rstan</w:t>
+      </w:r>
+      <w:proofErr w:type="spellEnd"/>
+      <w:r>
+        <w:rPr>
+          <w:rFonts w:ascii="Times New Roman" w:hAnsi="Times New Roman" w:cs="Times New Roman"/>
+          <w:sz w:val="24"/>
+          <w:szCs w:val="24"/>
+          <w:lang w:val="en-US"/>
+        </w:rPr>
+        <w:t xml:space="preserve">, we first need to </w:t>
       </w:r>
       <w:r>
         <w:rPr>
@@ -6909,7 +7069,23 @@
           <w:rFonts w:asciiTheme="majorHAnsi" w:hAnsiTheme="majorHAnsi" w:cstheme="majorHAnsi"/>
           <w:lang w:val="en-US"/>
         </w:rPr>
-        <w:t>int&lt;lower=0&gt; ID_day;</w:t>
+        <w:t xml:space="preserve">int&lt;lower=0&gt; </w:t>
+      </w:r>
+      <w:proofErr w:type="spellStart"/>
+      <w:r>
+        <w:rPr>
+          <w:rFonts w:asciiTheme="majorHAnsi" w:hAnsiTheme="majorHAnsi" w:cstheme="majorHAnsi"/>
+          <w:lang w:val="en-US"/>
+        </w:rPr>
+        <w:t>ID_day</w:t>
+      </w:r>
+      <w:proofErr w:type="spellEnd"/>
+      <w:r>
+        <w:rPr>
+          <w:rFonts w:asciiTheme="majorHAnsi" w:hAnsiTheme="majorHAnsi" w:cstheme="majorHAnsi"/>
+          <w:lang w:val="en-US"/>
+        </w:rPr>
+        <w:t>;</w:t>
       </w:r>
       <w:r>
         <w:rPr>
@@ -7016,7 +7192,23 @@
           <w:rFonts w:asciiTheme="majorHAnsi" w:hAnsiTheme="majorHAnsi" w:cstheme="majorHAnsi"/>
           <w:lang w:val="en-US"/>
         </w:rPr>
-        <w:t xml:space="preserve">  vector[K] distance_kernel; </w:t>
+        <w:t xml:space="preserve">  vector[K] </w:t>
+      </w:r>
+      <w:proofErr w:type="spellStart"/>
+      <w:r>
+        <w:rPr>
+          <w:rFonts w:asciiTheme="majorHAnsi" w:hAnsiTheme="majorHAnsi" w:cstheme="majorHAnsi"/>
+          <w:lang w:val="en-US"/>
+        </w:rPr>
+        <w:t>distance_kernel</w:t>
+      </w:r>
+      <w:proofErr w:type="spellEnd"/>
+      <w:r>
+        <w:rPr>
+          <w:rFonts w:asciiTheme="majorHAnsi" w:hAnsiTheme="majorHAnsi" w:cstheme="majorHAnsi"/>
+          <w:lang w:val="en-US"/>
+        </w:rPr>
+        <w:t xml:space="preserve">; </w:t>
       </w:r>
       <w:r>
         <w:rPr>
@@ -7040,7 +7232,23 @@
           <w:rFonts w:asciiTheme="majorHAnsi" w:hAnsiTheme="majorHAnsi" w:cstheme="majorHAnsi"/>
           <w:lang w:val="en-US"/>
         </w:rPr>
-        <w:t xml:space="preserve">  array[ID_day] int start; </w:t>
+        <w:t xml:space="preserve">  array[</w:t>
+      </w:r>
+      <w:proofErr w:type="spellStart"/>
+      <w:r>
+        <w:rPr>
+          <w:rFonts w:asciiTheme="majorHAnsi" w:hAnsiTheme="majorHAnsi" w:cstheme="majorHAnsi"/>
+          <w:lang w:val="en-US"/>
+        </w:rPr>
+        <w:t>ID_day</w:t>
+      </w:r>
+      <w:proofErr w:type="spellEnd"/>
+      <w:r>
+        <w:rPr>
+          <w:rFonts w:asciiTheme="majorHAnsi" w:hAnsiTheme="majorHAnsi" w:cstheme="majorHAnsi"/>
+          <w:lang w:val="en-US"/>
+        </w:rPr>
+        <w:t xml:space="preserve">] int start; </w:t>
       </w:r>
       <w:r>
         <w:rPr>
@@ -7064,7 +7272,23 @@
           <w:rFonts w:asciiTheme="majorHAnsi" w:hAnsiTheme="majorHAnsi" w:cstheme="majorHAnsi"/>
           <w:lang w:val="en-US"/>
         </w:rPr>
-        <w:t xml:space="preserve">  array[ID_day] int stop;</w:t>
+        <w:t xml:space="preserve">  array[</w:t>
+      </w:r>
+      <w:proofErr w:type="spellStart"/>
+      <w:r>
+        <w:rPr>
+          <w:rFonts w:asciiTheme="majorHAnsi" w:hAnsiTheme="majorHAnsi" w:cstheme="majorHAnsi"/>
+          <w:lang w:val="en-US"/>
+        </w:rPr>
+        <w:t>ID_day</w:t>
+      </w:r>
+      <w:proofErr w:type="spellEnd"/>
+      <w:r>
+        <w:rPr>
+          <w:rFonts w:asciiTheme="majorHAnsi" w:hAnsiTheme="majorHAnsi" w:cstheme="majorHAnsi"/>
+          <w:lang w:val="en-US"/>
+        </w:rPr>
+        <w:t>] int stop;</w:t>
       </w:r>
       <w:r>
         <w:rPr>
@@ -7088,7 +7312,23 @@
           <w:rFonts w:asciiTheme="majorHAnsi" w:hAnsiTheme="majorHAnsi" w:cstheme="majorHAnsi"/>
           <w:lang w:val="en-US"/>
         </w:rPr>
-        <w:t xml:space="preserve">  array[ID_day] int&lt;lower=0&gt; event; </w:t>
+        <w:t xml:space="preserve">  array[</w:t>
+      </w:r>
+      <w:proofErr w:type="spellStart"/>
+      <w:r>
+        <w:rPr>
+          <w:rFonts w:asciiTheme="majorHAnsi" w:hAnsiTheme="majorHAnsi" w:cstheme="majorHAnsi"/>
+          <w:lang w:val="en-US"/>
+        </w:rPr>
+        <w:t>ID_day</w:t>
+      </w:r>
+      <w:proofErr w:type="spellEnd"/>
+      <w:r>
+        <w:rPr>
+          <w:rFonts w:asciiTheme="majorHAnsi" w:hAnsiTheme="majorHAnsi" w:cstheme="majorHAnsi"/>
+          <w:lang w:val="en-US"/>
+        </w:rPr>
+        <w:t xml:space="preserve">] int&lt;lower=0&gt; event; </w:t>
       </w:r>
       <w:r>
         <w:rPr>
@@ -7259,7 +7499,23 @@
           <w:rFonts w:asciiTheme="majorHAnsi" w:hAnsiTheme="majorHAnsi" w:cstheme="majorHAnsi"/>
           <w:lang w:val="en-US"/>
         </w:rPr>
-        <w:t>prior distribution with trancate at</w:t>
+        <w:t xml:space="preserve">prior distribution with </w:t>
+      </w:r>
+      <w:proofErr w:type="spellStart"/>
+      <w:r>
+        <w:rPr>
+          <w:rFonts w:asciiTheme="majorHAnsi" w:hAnsiTheme="majorHAnsi" w:cstheme="majorHAnsi"/>
+          <w:lang w:val="en-US"/>
+        </w:rPr>
+        <w:t>trancate</w:t>
+      </w:r>
+      <w:proofErr w:type="spellEnd"/>
+      <w:r>
+        <w:rPr>
+          <w:rFonts w:asciiTheme="majorHAnsi" w:hAnsiTheme="majorHAnsi" w:cstheme="majorHAnsi"/>
+          <w:lang w:val="en-US"/>
+        </w:rPr>
+        <w:t xml:space="preserve"> at</w:t>
       </w:r>
       <w:r>
         <w:rPr>
@@ -7331,14 +7587,46 @@
           <w:rFonts w:asciiTheme="majorHAnsi" w:hAnsiTheme="majorHAnsi" w:cstheme="majorHAnsi"/>
           <w:lang w:val="en-US"/>
         </w:rPr>
-        <w:t xml:space="preserve">  vector[K] kernel = ((1+((distance_kernel/r0)^alpha))^-1)*k0;</w:t>
-      </w:r>
-      <w:r>
-        <w:rPr>
-          <w:rFonts w:asciiTheme="majorHAnsi" w:hAnsiTheme="majorHAnsi" w:cstheme="majorHAnsi"/>
-          <w:lang w:val="en-US"/>
-        </w:rPr>
-        <w:t xml:space="preserve"> // calculate transmisión kernel </w:t>
+        <w:t xml:space="preserve">  vector[K] kernel = ((1+((</w:t>
+      </w:r>
+      <w:proofErr w:type="spellStart"/>
+      <w:r>
+        <w:rPr>
+          <w:rFonts w:asciiTheme="majorHAnsi" w:hAnsiTheme="majorHAnsi" w:cstheme="majorHAnsi"/>
+          <w:lang w:val="en-US"/>
+        </w:rPr>
+        <w:t>distance_kernel</w:t>
+      </w:r>
+      <w:proofErr w:type="spellEnd"/>
+      <w:r>
+        <w:rPr>
+          <w:rFonts w:asciiTheme="majorHAnsi" w:hAnsiTheme="majorHAnsi" w:cstheme="majorHAnsi"/>
+          <w:lang w:val="en-US"/>
+        </w:rPr>
+        <w:t>/r0)^alpha))^-1)*k0;</w:t>
+      </w:r>
+      <w:r>
+        <w:rPr>
+          <w:rFonts w:asciiTheme="majorHAnsi" w:hAnsiTheme="majorHAnsi" w:cstheme="majorHAnsi"/>
+          <w:lang w:val="en-US"/>
+        </w:rPr>
+        <w:t xml:space="preserve"> // calculate </w:t>
+      </w:r>
+      <w:proofErr w:type="spellStart"/>
+      <w:r>
+        <w:rPr>
+          <w:rFonts w:asciiTheme="majorHAnsi" w:hAnsiTheme="majorHAnsi" w:cstheme="majorHAnsi"/>
+          <w:lang w:val="en-US"/>
+        </w:rPr>
+        <w:t>transmisión</w:t>
+      </w:r>
+      <w:proofErr w:type="spellEnd"/>
+      <w:r>
+        <w:rPr>
+          <w:rFonts w:asciiTheme="majorHAnsi" w:hAnsiTheme="majorHAnsi" w:cstheme="majorHAnsi"/>
+          <w:lang w:val="en-US"/>
+        </w:rPr>
+        <w:t xml:space="preserve"> kernel </w:t>
       </w:r>
     </w:p>
     <w:p>
@@ -7379,7 +7667,23 @@
           <w:rFonts w:asciiTheme="majorHAnsi" w:hAnsiTheme="majorHAnsi" w:cstheme="majorHAnsi"/>
           <w:lang w:val="en-US"/>
         </w:rPr>
-        <w:t>vector[ID_day] prob;</w:t>
+        <w:t>vector[</w:t>
+      </w:r>
+      <w:proofErr w:type="spellStart"/>
+      <w:r>
+        <w:rPr>
+          <w:rFonts w:asciiTheme="majorHAnsi" w:hAnsiTheme="majorHAnsi" w:cstheme="majorHAnsi"/>
+          <w:lang w:val="en-US"/>
+        </w:rPr>
+        <w:t>ID_day</w:t>
+      </w:r>
+      <w:proofErr w:type="spellEnd"/>
+      <w:r>
+        <w:rPr>
+          <w:rFonts w:asciiTheme="majorHAnsi" w:hAnsiTheme="majorHAnsi" w:cstheme="majorHAnsi"/>
+          <w:lang w:val="en-US"/>
+        </w:rPr>
+        <w:t>] prob;</w:t>
       </w:r>
       <w:r>
         <w:rPr>
@@ -7403,7 +7707,23 @@
           <w:rFonts w:asciiTheme="majorHAnsi" w:hAnsiTheme="majorHAnsi" w:cstheme="majorHAnsi"/>
           <w:lang w:val="en-US"/>
         </w:rPr>
-        <w:t xml:space="preserve">   for (i in 1:ID_day) {</w:t>
+        <w:t xml:space="preserve">   for (</w:t>
+      </w:r>
+      <w:proofErr w:type="spellStart"/>
+      <w:r>
+        <w:rPr>
+          <w:rFonts w:asciiTheme="majorHAnsi" w:hAnsiTheme="majorHAnsi" w:cstheme="majorHAnsi"/>
+          <w:lang w:val="en-US"/>
+        </w:rPr>
+        <w:t>i</w:t>
+      </w:r>
+      <w:proofErr w:type="spellEnd"/>
+      <w:r>
+        <w:rPr>
+          <w:rFonts w:asciiTheme="majorHAnsi" w:hAnsiTheme="majorHAnsi" w:cstheme="majorHAnsi"/>
+          <w:lang w:val="en-US"/>
+        </w:rPr>
+        <w:t xml:space="preserve"> in 1:ID_day) {</w:t>
       </w:r>
     </w:p>
     <w:p>
@@ -7420,7 +7740,39 @@
           <w:rFonts w:asciiTheme="majorHAnsi" w:hAnsiTheme="majorHAnsi" w:cstheme="majorHAnsi"/>
           <w:lang w:val="en-US"/>
         </w:rPr>
-        <w:t xml:space="preserve">    if (start[i] == stop[i]){</w:t>
+        <w:t xml:space="preserve">    if (start[</w:t>
+      </w:r>
+      <w:proofErr w:type="spellStart"/>
+      <w:r>
+        <w:rPr>
+          <w:rFonts w:asciiTheme="majorHAnsi" w:hAnsiTheme="majorHAnsi" w:cstheme="majorHAnsi"/>
+          <w:lang w:val="en-US"/>
+        </w:rPr>
+        <w:t>i</w:t>
+      </w:r>
+      <w:proofErr w:type="spellEnd"/>
+      <w:r>
+        <w:rPr>
+          <w:rFonts w:asciiTheme="majorHAnsi" w:hAnsiTheme="majorHAnsi" w:cstheme="majorHAnsi"/>
+          <w:lang w:val="en-US"/>
+        </w:rPr>
+        <w:t>] == stop[</w:t>
+      </w:r>
+      <w:proofErr w:type="spellStart"/>
+      <w:r>
+        <w:rPr>
+          <w:rFonts w:asciiTheme="majorHAnsi" w:hAnsiTheme="majorHAnsi" w:cstheme="majorHAnsi"/>
+          <w:lang w:val="en-US"/>
+        </w:rPr>
+        <w:t>i</w:t>
+      </w:r>
+      <w:proofErr w:type="spellEnd"/>
+      <w:r>
+        <w:rPr>
+          <w:rFonts w:asciiTheme="majorHAnsi" w:hAnsiTheme="majorHAnsi" w:cstheme="majorHAnsi"/>
+          <w:lang w:val="en-US"/>
+        </w:rPr>
+        <w:t>]){</w:t>
       </w:r>
       <w:r>
         <w:rPr>
@@ -7434,7 +7786,39 @@
           <w:rFonts w:asciiTheme="majorHAnsi" w:hAnsiTheme="majorHAnsi" w:cstheme="majorHAnsi"/>
           <w:lang w:val="en-US"/>
         </w:rPr>
-        <w:t>rob[i] = kernel[start[i]]; }</w:t>
+        <w:t>rob[</w:t>
+      </w:r>
+      <w:proofErr w:type="spellStart"/>
+      <w:r>
+        <w:rPr>
+          <w:rFonts w:asciiTheme="majorHAnsi" w:hAnsiTheme="majorHAnsi" w:cstheme="majorHAnsi"/>
+          <w:lang w:val="en-US"/>
+        </w:rPr>
+        <w:t>i</w:t>
+      </w:r>
+      <w:proofErr w:type="spellEnd"/>
+      <w:r>
+        <w:rPr>
+          <w:rFonts w:asciiTheme="majorHAnsi" w:hAnsiTheme="majorHAnsi" w:cstheme="majorHAnsi"/>
+          <w:lang w:val="en-US"/>
+        </w:rPr>
+        <w:t>] = kernel[start[</w:t>
+      </w:r>
+      <w:proofErr w:type="spellStart"/>
+      <w:r>
+        <w:rPr>
+          <w:rFonts w:asciiTheme="majorHAnsi" w:hAnsiTheme="majorHAnsi" w:cstheme="majorHAnsi"/>
+          <w:lang w:val="en-US"/>
+        </w:rPr>
+        <w:t>i</w:t>
+      </w:r>
+      <w:proofErr w:type="spellEnd"/>
+      <w:r>
+        <w:rPr>
+          <w:rFonts w:asciiTheme="majorHAnsi" w:hAnsiTheme="majorHAnsi" w:cstheme="majorHAnsi"/>
+          <w:lang w:val="en-US"/>
+        </w:rPr>
+        <w:t>]]; }</w:t>
       </w:r>
     </w:p>
     <w:p>
@@ -7451,7 +7835,55 @@
           <w:rFonts w:asciiTheme="majorHAnsi" w:hAnsiTheme="majorHAnsi" w:cstheme="majorHAnsi"/>
           <w:lang w:val="en-US"/>
         </w:rPr>
-        <w:t xml:space="preserve">    else{prob[i] = sum(kernel[start[i]:stop[i]]);}</w:t>
+        <w:t xml:space="preserve">    else{prob[</w:t>
+      </w:r>
+      <w:proofErr w:type="spellStart"/>
+      <w:r>
+        <w:rPr>
+          <w:rFonts w:asciiTheme="majorHAnsi" w:hAnsiTheme="majorHAnsi" w:cstheme="majorHAnsi"/>
+          <w:lang w:val="en-US"/>
+        </w:rPr>
+        <w:t>i</w:t>
+      </w:r>
+      <w:proofErr w:type="spellEnd"/>
+      <w:r>
+        <w:rPr>
+          <w:rFonts w:asciiTheme="majorHAnsi" w:hAnsiTheme="majorHAnsi" w:cstheme="majorHAnsi"/>
+          <w:lang w:val="en-US"/>
+        </w:rPr>
+        <w:t>] = sum(kernel[start[</w:t>
+      </w:r>
+      <w:proofErr w:type="spellStart"/>
+      <w:r>
+        <w:rPr>
+          <w:rFonts w:asciiTheme="majorHAnsi" w:hAnsiTheme="majorHAnsi" w:cstheme="majorHAnsi"/>
+          <w:lang w:val="en-US"/>
+        </w:rPr>
+        <w:t>i</w:t>
+      </w:r>
+      <w:proofErr w:type="spellEnd"/>
+      <w:r>
+        <w:rPr>
+          <w:rFonts w:asciiTheme="majorHAnsi" w:hAnsiTheme="majorHAnsi" w:cstheme="majorHAnsi"/>
+          <w:lang w:val="en-US"/>
+        </w:rPr>
+        <w:t>]:stop[</w:t>
+      </w:r>
+      <w:proofErr w:type="spellStart"/>
+      <w:r>
+        <w:rPr>
+          <w:rFonts w:asciiTheme="majorHAnsi" w:hAnsiTheme="majorHAnsi" w:cstheme="majorHAnsi"/>
+          <w:lang w:val="en-US"/>
+        </w:rPr>
+        <w:t>i</w:t>
+      </w:r>
+      <w:proofErr w:type="spellEnd"/>
+      <w:r>
+        <w:rPr>
+          <w:rFonts w:asciiTheme="majorHAnsi" w:hAnsiTheme="majorHAnsi" w:cstheme="majorHAnsi"/>
+          <w:lang w:val="en-US"/>
+        </w:rPr>
+        <w:t>]]);}</w:t>
       </w:r>
     </w:p>
     <w:p>
@@ -7486,7 +7918,23 @@
           <w:lang w:val="en-US"/>
         </w:rPr>
         <w:lastRenderedPageBreak/>
-        <w:t xml:space="preserve">  event[1:ID_day] ~ bernoulli( 1 - exp(-1*(prob[1:ID_day])));</w:t>
+        <w:t xml:space="preserve">  event[1:ID_day] ~ </w:t>
+      </w:r>
+      <w:proofErr w:type="spellStart"/>
+      <w:r>
+        <w:rPr>
+          <w:rFonts w:asciiTheme="majorHAnsi" w:hAnsiTheme="majorHAnsi" w:cstheme="majorHAnsi"/>
+          <w:lang w:val="en-US"/>
+        </w:rPr>
+        <w:t>bernoulli</w:t>
+      </w:r>
+      <w:proofErr w:type="spellEnd"/>
+      <w:r>
+        <w:rPr>
+          <w:rFonts w:asciiTheme="majorHAnsi" w:hAnsiTheme="majorHAnsi" w:cstheme="majorHAnsi"/>
+          <w:lang w:val="en-US"/>
+        </w:rPr>
+        <w:t>( 1 - exp(-1*(prob[1:ID_day])));</w:t>
       </w:r>
       <w:r>
         <w:rPr>
@@ -7515,6 +7963,16 @@
     </w:p>
     <w:p>
       <w:pPr>
+        <w:spacing w:after="0" w:line="240" w:lineRule="auto"/>
+        <w:ind w:firstLine="360"/>
+        <w:rPr>
+          <w:rFonts w:asciiTheme="majorHAnsi" w:hAnsiTheme="majorHAnsi" w:cstheme="majorHAnsi"/>
+          <w:lang w:val="en-US"/>
+        </w:rPr>
+      </w:pPr>
+    </w:p>
+    <w:p>
+      <w:pPr>
         <w:spacing w:line="480" w:lineRule="auto"/>
         <w:ind w:firstLine="360"/>
         <w:rPr>
@@ -7785,6 +8243,128 @@
         </w:rPr>
         <w:t xml:space="preserve"> </w:t>
       </w:r>
+      <w:r>
+        <w:rPr>
+          <w:rFonts w:ascii="Times New Roman" w:hAnsi="Times New Roman" w:cs="Times New Roman"/>
+          <w:sz w:val="24"/>
+          <w:szCs w:val="24"/>
+          <w:lang w:val="en-US"/>
+        </w:rPr>
+        <w:t>Here, w</w:t>
+      </w:r>
+      <w:r>
+        <w:rPr>
+          <w:rFonts w:ascii="Times New Roman" w:hAnsi="Times New Roman" w:cs="Times New Roman"/>
+          <w:sz w:val="24"/>
+          <w:szCs w:val="24"/>
+          <w:lang w:val="en-US"/>
+        </w:rPr>
+        <w:t>e set the prior distribution of parameter</w:t>
+      </w:r>
+      <w:r>
+        <w:rPr>
+          <w:rFonts w:ascii="Times New Roman" w:hAnsi="Times New Roman" w:cs="Times New Roman"/>
+          <w:sz w:val="24"/>
+          <w:szCs w:val="24"/>
+          <w:lang w:val="en-US"/>
+        </w:rPr>
+        <w:t>s</w:t>
+      </w:r>
+      <w:r>
+        <w:rPr>
+          <w:rFonts w:ascii="Times New Roman" w:hAnsi="Times New Roman" w:cs="Times New Roman"/>
+          <w:sz w:val="24"/>
+          <w:szCs w:val="24"/>
+          <w:lang w:val="en-US"/>
+        </w:rPr>
+        <w:t xml:space="preserve"> as zero-truncated normal distribution. The values of prior are taken from the previous study</w:t>
+      </w:r>
+      <w:r>
+        <w:rPr>
+          <w:rFonts w:ascii="Times New Roman" w:hAnsi="Times New Roman" w:cs="Times New Roman"/>
+          <w:sz w:val="24"/>
+          <w:szCs w:val="24"/>
+          <w:lang w:val="en-US"/>
+        </w:rPr>
+        <w:fldChar w:fldCharType="begin"/>
+      </w:r>
+      <w:r>
+        <w:rPr>
+          <w:rFonts w:ascii="Times New Roman" w:hAnsi="Times New Roman" w:cs="Times New Roman"/>
+          <w:sz w:val="24"/>
+          <w:szCs w:val="24"/>
+          <w:lang w:val="en-US"/>
+        </w:rPr>
+        <w:instrText xml:space="preserve"> ADDIN ZOTERO_ITEM CSL_CITATION {"citationID":"wrllIvDP","properties":{"formattedCitation":"\\super 8\\nosupersub{}","plainCitation":"8","noteIndex":0},"citationItems":[{"id":876,"uris":["http://zotero.org/users/12038352/items/FCX5DCQM"],"itemData":{"id":876,"type":"article-journal","container-title":"Preventive Veterinary Medicine","DOI":"10.1016/j.prevetmed.2021.105468","ISSN":"01675877","issue":"March","note":"publisher: Elsevier B.V.","page":"105468","title":"Spatial model of foot-and-mouth disease outbreak in an endemic area of Thailand","volume":"195","author":[{"family":"Chanchaidechachai","given":"Thanicha"},{"family":"Jong","given":"Mart C.M.","non-dropping-particle":"de"},{"family":"Fischer","given":"Egil A.J."}],"issued":{"date-parts":[["2021",10]]}}}],"schema":"https://github.com/citation-style-language/schema/raw/master/csl-citation.json"} </w:instrText>
+      </w:r>
+      <w:r>
+        <w:rPr>
+          <w:rFonts w:ascii="Times New Roman" w:hAnsi="Times New Roman" w:cs="Times New Roman"/>
+          <w:sz w:val="24"/>
+          <w:szCs w:val="24"/>
+          <w:lang w:val="en-US"/>
+        </w:rPr>
+        <w:fldChar w:fldCharType="separate"/>
+      </w:r>
+      <w:r>
+        <w:rPr>
+          <w:rFonts w:ascii="Times New Roman" w:hAnsi="Times New Roman" w:cs="Times New Roman"/>
+          <w:kern w:val="0"/>
+          <w:sz w:val="24"/>
+          <w:szCs w:val="24"/>
+          <w:vertAlign w:val="superscript"/>
+          <w:lang w:val="en-US"/>
+        </w:rPr>
+        <w:t>8</w:t>
+      </w:r>
+      <w:r>
+        <w:rPr>
+          <w:rFonts w:ascii="Times New Roman" w:hAnsi="Times New Roman" w:cs="Times New Roman"/>
+          <w:sz w:val="24"/>
+          <w:szCs w:val="24"/>
+          <w:lang w:val="en-US"/>
+        </w:rPr>
+        <w:fldChar w:fldCharType="end"/>
+      </w:r>
+      <w:r>
+        <w:rPr>
+          <w:rFonts w:ascii="Times New Roman" w:hAnsi="Times New Roman" w:cs="Times New Roman"/>
+          <w:sz w:val="24"/>
+          <w:szCs w:val="24"/>
+          <w:lang w:val="en-US"/>
+        </w:rPr>
+        <w:t xml:space="preserve">, which used </w:t>
+      </w:r>
+      <w:r>
+        <w:rPr>
+          <w:rFonts w:ascii="Times New Roman" w:hAnsi="Times New Roman" w:cs="Times New Roman"/>
+          <w:sz w:val="24"/>
+          <w:szCs w:val="24"/>
+          <w:lang w:val="en-US"/>
+        </w:rPr>
+        <w:t>maximum likelihood</w:t>
+      </w:r>
+      <w:r>
+        <w:rPr>
+          <w:rFonts w:ascii="Times New Roman" w:hAnsi="Times New Roman" w:cs="Times New Roman"/>
+          <w:sz w:val="24"/>
+          <w:szCs w:val="24"/>
+          <w:lang w:val="en-US"/>
+        </w:rPr>
+        <w:t xml:space="preserve"> estimation.</w:t>
+      </w:r>
+    </w:p>
+    <w:p>
+      <w:pPr>
+        <w:spacing w:line="480" w:lineRule="auto"/>
+        <w:ind w:firstLine="360"/>
+        <w:rPr>
+          <w:rFonts w:ascii="Times New Roman" w:hAnsi="Times New Roman" w:cs="Times New Roman"/>
+          <w:sz w:val="24"/>
+          <w:szCs w:val="24"/>
+          <w:lang w:val="en-US"/>
+        </w:rPr>
+      </w:pPr>
       <w:r>
         <w:rPr>
           <w:rFonts w:ascii="Times New Roman" w:hAnsi="Times New Roman" w:cs="Times New Roman"/>
@@ -7884,7 +8464,31 @@
           <w:szCs w:val="24"/>
           <w:lang w:val="en-US" w:bidi="th-TH"/>
         </w:rPr>
-        <w:t>. In this example, we use ‘rstan’ package</w:t>
+        <w:t>. In this example, we use ‘</w:t>
+      </w:r>
+      <w:proofErr w:type="spellStart"/>
+      <w:r>
+        <w:rPr>
+          <w:rFonts w:ascii="Times New Roman" w:hAnsi="Times New Roman" w:cs="Times New Roman"/>
+          <w:color w:val="131413"/>
+          <w:kern w:val="0"/>
+          <w:sz w:val="24"/>
+          <w:szCs w:val="24"/>
+          <w:lang w:val="en-US" w:bidi="th-TH"/>
+        </w:rPr>
+        <w:t>rstan</w:t>
+      </w:r>
+      <w:proofErr w:type="spellEnd"/>
+      <w:r>
+        <w:rPr>
+          <w:rFonts w:ascii="Times New Roman" w:hAnsi="Times New Roman" w:cs="Times New Roman"/>
+          <w:color w:val="131413"/>
+          <w:kern w:val="0"/>
+          <w:sz w:val="24"/>
+          <w:szCs w:val="24"/>
+          <w:lang w:val="en-US" w:bidi="th-TH"/>
+        </w:rPr>
+        <w:t>’ package</w:t>
       </w:r>
       <w:r>
         <w:rPr>
@@ -7937,7 +8541,87 @@
           <w:kern w:val="0"/>
           <w:lang w:val="en-US" w:bidi="th-TH"/>
         </w:rPr>
-        <w:t>data &lt;- list (distance_kernel = distance_kernel,event = event, N=N, ID_day =ID_day, start= start, stop = stop, K=K)</w:t>
+        <w:t>data &lt;- list (</w:t>
+      </w:r>
+      <w:proofErr w:type="spellStart"/>
+      <w:r>
+        <w:rPr>
+          <w:rFonts w:asciiTheme="majorHAnsi" w:hAnsiTheme="majorHAnsi" w:cstheme="majorHAnsi"/>
+          <w:color w:val="131413"/>
+          <w:kern w:val="0"/>
+          <w:lang w:val="en-US" w:bidi="th-TH"/>
+        </w:rPr>
+        <w:t>distance_kernel</w:t>
+      </w:r>
+      <w:proofErr w:type="spellEnd"/>
+      <w:r>
+        <w:rPr>
+          <w:rFonts w:asciiTheme="majorHAnsi" w:hAnsiTheme="majorHAnsi" w:cstheme="majorHAnsi"/>
+          <w:color w:val="131413"/>
+          <w:kern w:val="0"/>
+          <w:lang w:val="en-US" w:bidi="th-TH"/>
+        </w:rPr>
+        <w:t xml:space="preserve"> = </w:t>
+      </w:r>
+      <w:proofErr w:type="spellStart"/>
+      <w:r>
+        <w:rPr>
+          <w:rFonts w:asciiTheme="majorHAnsi" w:hAnsiTheme="majorHAnsi" w:cstheme="majorHAnsi"/>
+          <w:color w:val="131413"/>
+          <w:kern w:val="0"/>
+          <w:lang w:val="en-US" w:bidi="th-TH"/>
+        </w:rPr>
+        <w:t>distance_kernel,event</w:t>
+      </w:r>
+      <w:proofErr w:type="spellEnd"/>
+      <w:r>
+        <w:rPr>
+          <w:rFonts w:asciiTheme="majorHAnsi" w:hAnsiTheme="majorHAnsi" w:cstheme="majorHAnsi"/>
+          <w:color w:val="131413"/>
+          <w:kern w:val="0"/>
+          <w:lang w:val="en-US" w:bidi="th-TH"/>
+        </w:rPr>
+        <w:t xml:space="preserve"> = event, N=N, </w:t>
+      </w:r>
+      <w:proofErr w:type="spellStart"/>
+      <w:r>
+        <w:rPr>
+          <w:rFonts w:asciiTheme="majorHAnsi" w:hAnsiTheme="majorHAnsi" w:cstheme="majorHAnsi"/>
+          <w:color w:val="131413"/>
+          <w:kern w:val="0"/>
+          <w:lang w:val="en-US" w:bidi="th-TH"/>
+        </w:rPr>
+        <w:t>ID_day</w:t>
+      </w:r>
+      <w:proofErr w:type="spellEnd"/>
+      <w:r>
+        <w:rPr>
+          <w:rFonts w:asciiTheme="majorHAnsi" w:hAnsiTheme="majorHAnsi" w:cstheme="majorHAnsi"/>
+          <w:color w:val="131413"/>
+          <w:kern w:val="0"/>
+          <w:lang w:val="en-US" w:bidi="th-TH"/>
+        </w:rPr>
+        <w:t xml:space="preserve"> =</w:t>
+      </w:r>
+      <w:proofErr w:type="spellStart"/>
+      <w:r>
+        <w:rPr>
+          <w:rFonts w:asciiTheme="majorHAnsi" w:hAnsiTheme="majorHAnsi" w:cstheme="majorHAnsi"/>
+          <w:color w:val="131413"/>
+          <w:kern w:val="0"/>
+          <w:lang w:val="en-US" w:bidi="th-TH"/>
+        </w:rPr>
+        <w:t>ID_day</w:t>
+      </w:r>
+      <w:proofErr w:type="spellEnd"/>
+      <w:r>
+        <w:rPr>
+          <w:rFonts w:asciiTheme="majorHAnsi" w:hAnsiTheme="majorHAnsi" w:cstheme="majorHAnsi"/>
+          <w:color w:val="131413"/>
+          <w:kern w:val="0"/>
+          <w:lang w:val="en-US" w:bidi="th-TH"/>
+        </w:rPr>
+        <w:t>, start= start, stop = stop, K=K)</w:t>
       </w:r>
       <w:r>
         <w:rPr>
@@ -7966,7 +8650,27 @@
           <w:kern w:val="0"/>
           <w:lang w:val="en-US" w:bidi="th-TH"/>
         </w:rPr>
-        <w:t>fit &lt;- stan("pilot_transmission_parameter.stan",data = data)</w:t>
+        <w:t>fit &lt;- stan("</w:t>
+      </w:r>
+      <w:proofErr w:type="spellStart"/>
+      <w:r>
+        <w:rPr>
+          <w:rFonts w:asciiTheme="majorHAnsi" w:hAnsiTheme="majorHAnsi" w:cstheme="majorHAnsi"/>
+          <w:color w:val="131413"/>
+          <w:kern w:val="0"/>
+          <w:lang w:val="en-US" w:bidi="th-TH"/>
+        </w:rPr>
+        <w:t>pilot_transmission_parameter.stan",data</w:t>
+      </w:r>
+      <w:proofErr w:type="spellEnd"/>
+      <w:r>
+        <w:rPr>
+          <w:rFonts w:asciiTheme="majorHAnsi" w:hAnsiTheme="majorHAnsi" w:cstheme="majorHAnsi"/>
+          <w:color w:val="131413"/>
+          <w:kern w:val="0"/>
+          <w:lang w:val="en-US" w:bidi="th-TH"/>
+        </w:rPr>
+        <w:t xml:space="preserve"> = data)</w:t>
       </w:r>
       <w:r>
         <w:rPr>
@@ -8022,7 +8726,43 @@
           <w:shd w:val="clear" w:color="auto" w:fill="FFFFFF"/>
           <w:lang w:val="en-US"/>
         </w:rPr>
-        <w:t>k0&lt;- unlist(k0, use.names=FALSE)</w:t>
+        <w:t xml:space="preserve">k0&lt;- </w:t>
+      </w:r>
+      <w:proofErr w:type="spellStart"/>
+      <w:r>
+        <w:rPr>
+          <w:rFonts w:asciiTheme="majorHAnsi" w:hAnsiTheme="majorHAnsi" w:cstheme="majorHAnsi"/>
+          <w:shd w:val="clear" w:color="auto" w:fill="FFFFFF"/>
+          <w:lang w:val="en-US"/>
+        </w:rPr>
+        <w:t>unlist</w:t>
+      </w:r>
+      <w:proofErr w:type="spellEnd"/>
+      <w:r>
+        <w:rPr>
+          <w:rFonts w:asciiTheme="majorHAnsi" w:hAnsiTheme="majorHAnsi" w:cstheme="majorHAnsi"/>
+          <w:shd w:val="clear" w:color="auto" w:fill="FFFFFF"/>
+          <w:lang w:val="en-US"/>
+        </w:rPr>
+        <w:t xml:space="preserve">(k0, </w:t>
+      </w:r>
+      <w:proofErr w:type="spellStart"/>
+      <w:r>
+        <w:rPr>
+          <w:rFonts w:asciiTheme="majorHAnsi" w:hAnsiTheme="majorHAnsi" w:cstheme="majorHAnsi"/>
+          <w:shd w:val="clear" w:color="auto" w:fill="FFFFFF"/>
+          <w:lang w:val="en-US"/>
+        </w:rPr>
+        <w:t>use.names</w:t>
+      </w:r>
+      <w:proofErr w:type="spellEnd"/>
+      <w:r>
+        <w:rPr>
+          <w:rFonts w:asciiTheme="majorHAnsi" w:hAnsiTheme="majorHAnsi" w:cstheme="majorHAnsi"/>
+          <w:shd w:val="clear" w:color="auto" w:fill="FFFFFF"/>
+          <w:lang w:val="en-US"/>
+        </w:rPr>
+        <w:t>=FALSE)</w:t>
       </w:r>
     </w:p>
     <w:p>
@@ -8086,7 +8826,43 @@
           <w:shd w:val="clear" w:color="auto" w:fill="FFFFFF"/>
           <w:lang w:val="en-US"/>
         </w:rPr>
-        <w:t>r0&lt;- unlist(r0, use.names=FALSE)</w:t>
+        <w:t xml:space="preserve">r0&lt;- </w:t>
+      </w:r>
+      <w:proofErr w:type="spellStart"/>
+      <w:r>
+        <w:rPr>
+          <w:rFonts w:asciiTheme="majorHAnsi" w:hAnsiTheme="majorHAnsi" w:cstheme="majorHAnsi"/>
+          <w:shd w:val="clear" w:color="auto" w:fill="FFFFFF"/>
+          <w:lang w:val="en-US"/>
+        </w:rPr>
+        <w:t>unlist</w:t>
+      </w:r>
+      <w:proofErr w:type="spellEnd"/>
+      <w:r>
+        <w:rPr>
+          <w:rFonts w:asciiTheme="majorHAnsi" w:hAnsiTheme="majorHAnsi" w:cstheme="majorHAnsi"/>
+          <w:shd w:val="clear" w:color="auto" w:fill="FFFFFF"/>
+          <w:lang w:val="en-US"/>
+        </w:rPr>
+        <w:t xml:space="preserve">(r0, </w:t>
+      </w:r>
+      <w:proofErr w:type="spellStart"/>
+      <w:r>
+        <w:rPr>
+          <w:rFonts w:asciiTheme="majorHAnsi" w:hAnsiTheme="majorHAnsi" w:cstheme="majorHAnsi"/>
+          <w:shd w:val="clear" w:color="auto" w:fill="FFFFFF"/>
+          <w:lang w:val="en-US"/>
+        </w:rPr>
+        <w:t>use.names</w:t>
+      </w:r>
+      <w:proofErr w:type="spellEnd"/>
+      <w:r>
+        <w:rPr>
+          <w:rFonts w:asciiTheme="majorHAnsi" w:hAnsiTheme="majorHAnsi" w:cstheme="majorHAnsi"/>
+          <w:shd w:val="clear" w:color="auto" w:fill="FFFFFF"/>
+          <w:lang w:val="en-US"/>
+        </w:rPr>
+        <w:t>=FALSE)</w:t>
       </w:r>
     </w:p>
     <w:p>
@@ -8150,7 +8926,43 @@
           <w:shd w:val="clear" w:color="auto" w:fill="FFFFFF"/>
           <w:lang w:val="en-US"/>
         </w:rPr>
-        <w:t>alpha&lt;- unlist(alpha, use.names=FALSE)</w:t>
+        <w:t xml:space="preserve">alpha&lt;- </w:t>
+      </w:r>
+      <w:proofErr w:type="spellStart"/>
+      <w:r>
+        <w:rPr>
+          <w:rFonts w:asciiTheme="majorHAnsi" w:hAnsiTheme="majorHAnsi" w:cstheme="majorHAnsi"/>
+          <w:shd w:val="clear" w:color="auto" w:fill="FFFFFF"/>
+          <w:lang w:val="en-US"/>
+        </w:rPr>
+        <w:t>unlist</w:t>
+      </w:r>
+      <w:proofErr w:type="spellEnd"/>
+      <w:r>
+        <w:rPr>
+          <w:rFonts w:asciiTheme="majorHAnsi" w:hAnsiTheme="majorHAnsi" w:cstheme="majorHAnsi"/>
+          <w:shd w:val="clear" w:color="auto" w:fill="FFFFFF"/>
+          <w:lang w:val="en-US"/>
+        </w:rPr>
+        <w:t xml:space="preserve">(alpha, </w:t>
+      </w:r>
+      <w:proofErr w:type="spellStart"/>
+      <w:r>
+        <w:rPr>
+          <w:rFonts w:asciiTheme="majorHAnsi" w:hAnsiTheme="majorHAnsi" w:cstheme="majorHAnsi"/>
+          <w:shd w:val="clear" w:color="auto" w:fill="FFFFFF"/>
+          <w:lang w:val="en-US"/>
+        </w:rPr>
+        <w:t>use.names</w:t>
+      </w:r>
+      <w:proofErr w:type="spellEnd"/>
+      <w:r>
+        <w:rPr>
+          <w:rFonts w:asciiTheme="majorHAnsi" w:hAnsiTheme="majorHAnsi" w:cstheme="majorHAnsi"/>
+          <w:shd w:val="clear" w:color="auto" w:fill="FFFFFF"/>
+          <w:lang w:val="en-US"/>
+        </w:rPr>
+        <w:t>=FALSE)</w:t>
       </w:r>
     </w:p>
     <w:p>
@@ -8246,7 +9058,31 @@
           <w:szCs w:val="24"/>
           <w:lang w:val="en-US" w:bidi="th-TH"/>
         </w:rPr>
-        <w:t xml:space="preserve">p RStan </w:t>
+        <w:t xml:space="preserve">p </w:t>
+      </w:r>
+      <w:proofErr w:type="spellStart"/>
+      <w:r>
+        <w:rPr>
+          <w:rFonts w:ascii="Times New Roman" w:hAnsi="Times New Roman" w:cs="Times New Roman"/>
+          <w:color w:val="131413"/>
+          <w:kern w:val="0"/>
+          <w:sz w:val="24"/>
+          <w:szCs w:val="24"/>
+          <w:lang w:val="en-US" w:bidi="th-TH"/>
+        </w:rPr>
+        <w:t>RStan</w:t>
+      </w:r>
+      <w:proofErr w:type="spellEnd"/>
+      <w:r>
+        <w:rPr>
+          <w:rFonts w:ascii="Times New Roman" w:hAnsi="Times New Roman" w:cs="Times New Roman"/>
+          <w:color w:val="131413"/>
+          <w:kern w:val="0"/>
+          <w:sz w:val="24"/>
+          <w:szCs w:val="24"/>
+          <w:lang w:val="en-US" w:bidi="th-TH"/>
+        </w:rPr>
+        <w:t xml:space="preserve"> </w:t>
       </w:r>
       <w:r>
         <w:rPr>
@@ -8353,6 +9189,7 @@
           <w:szCs w:val="24"/>
           <w:lang w:val="en-US"/>
         </w:rPr>
+        <w:lastRenderedPageBreak/>
         <w:t xml:space="preserve">The </w:t>
       </w:r>
       <w:r>
@@ -8434,17 +9271,47 @@
           <w:szCs w:val="24"/>
           <w:lang w:val="en-US"/>
         </w:rPr>
-        <w:t xml:space="preserve"> with maximum </w:t>
-      </w:r>
-      <w:r>
-        <w:rPr>
-          <w:rFonts w:ascii="Times New Roman" w:hAnsi="Times New Roman" w:cs="Times New Roman"/>
-          <w:sz w:val="24"/>
-          <w:szCs w:val="24"/>
-          <w:lang w:val="en-US"/>
-        </w:rPr>
-        <w:lastRenderedPageBreak/>
-        <w:t>likelihood estimation failed to converge for the Boh Ploi outbreak.</w:t>
+        <w:t xml:space="preserve"> with maximum likelihood estimation failed to converge for the </w:t>
+      </w:r>
+      <w:proofErr w:type="spellStart"/>
+      <w:r>
+        <w:rPr>
+          <w:rFonts w:ascii="Times New Roman" w:hAnsi="Times New Roman" w:cs="Times New Roman"/>
+          <w:sz w:val="24"/>
+          <w:szCs w:val="24"/>
+          <w:lang w:val="en-US"/>
+        </w:rPr>
+        <w:t>Boh</w:t>
+      </w:r>
+      <w:proofErr w:type="spellEnd"/>
+      <w:r>
+        <w:rPr>
+          <w:rFonts w:ascii="Times New Roman" w:hAnsi="Times New Roman" w:cs="Times New Roman"/>
+          <w:sz w:val="24"/>
+          <w:szCs w:val="24"/>
+          <w:lang w:val="en-US"/>
+        </w:rPr>
+        <w:t xml:space="preserve"> </w:t>
+      </w:r>
+      <w:proofErr w:type="spellStart"/>
+      <w:r>
+        <w:rPr>
+          <w:rFonts w:ascii="Times New Roman" w:hAnsi="Times New Roman" w:cs="Times New Roman"/>
+          <w:sz w:val="24"/>
+          <w:szCs w:val="24"/>
+          <w:lang w:val="en-US"/>
+        </w:rPr>
+        <w:t>Ploi</w:t>
+      </w:r>
+      <w:proofErr w:type="spellEnd"/>
+      <w:r>
+        <w:rPr>
+          <w:rFonts w:ascii="Times New Roman" w:hAnsi="Times New Roman" w:cs="Times New Roman"/>
+          <w:sz w:val="24"/>
+          <w:szCs w:val="24"/>
+          <w:lang w:val="en-US"/>
+        </w:rPr>
+        <w:t xml:space="preserve"> outbreak.</w:t>
       </w:r>
       <w:r>
         <w:rPr>
@@ -8715,6 +9582,7 @@
                 <w:lang w:val="en-US"/>
               </w:rPr>
             </w:pPr>
+            <w:proofErr w:type="spellStart"/>
             <w:r>
               <w:rPr>
                 <w:rFonts w:ascii="Times New Roman" w:hAnsi="Times New Roman" w:cs="Times New Roman"/>
@@ -8722,7 +9590,37 @@
                 <w:szCs w:val="24"/>
                 <w:lang w:val="en-US"/>
               </w:rPr>
-              <w:t>Lamphaya Klang outbreak</w:t>
+              <w:t>Lamphaya</w:t>
+            </w:r>
+            <w:proofErr w:type="spellEnd"/>
+            <w:r>
+              <w:rPr>
+                <w:rFonts w:ascii="Times New Roman" w:hAnsi="Times New Roman" w:cs="Times New Roman"/>
+                <w:sz w:val="24"/>
+                <w:szCs w:val="24"/>
+                <w:lang w:val="en-US"/>
+              </w:rPr>
+              <w:t xml:space="preserve"> </w:t>
+            </w:r>
+            <w:proofErr w:type="spellStart"/>
+            <w:r>
+              <w:rPr>
+                <w:rFonts w:ascii="Times New Roman" w:hAnsi="Times New Roman" w:cs="Times New Roman"/>
+                <w:sz w:val="24"/>
+                <w:szCs w:val="24"/>
+                <w:lang w:val="en-US"/>
+              </w:rPr>
+              <w:t>Klang</w:t>
+            </w:r>
+            <w:proofErr w:type="spellEnd"/>
+            <w:r>
+              <w:rPr>
+                <w:rFonts w:ascii="Times New Roman" w:hAnsi="Times New Roman" w:cs="Times New Roman"/>
+                <w:sz w:val="24"/>
+                <w:szCs w:val="24"/>
+                <w:lang w:val="en-US"/>
+              </w:rPr>
+              <w:t xml:space="preserve"> outbreak</w:t>
             </w:r>
           </w:p>
         </w:tc>
@@ -8980,6 +9878,7 @@
                 <w:lang w:val="en-US"/>
               </w:rPr>
             </w:pPr>
+            <w:proofErr w:type="spellStart"/>
             <w:r>
               <w:rPr>
                 <w:rFonts w:ascii="Times New Roman" w:hAnsi="Times New Roman" w:cs="Times New Roman"/>
@@ -8987,7 +9886,37 @@
                 <w:szCs w:val="24"/>
                 <w:lang w:val="en-US"/>
               </w:rPr>
-              <w:t>Boh Ploi outbreak</w:t>
+              <w:t>Boh</w:t>
+            </w:r>
+            <w:proofErr w:type="spellEnd"/>
+            <w:r>
+              <w:rPr>
+                <w:rFonts w:ascii="Times New Roman" w:hAnsi="Times New Roman" w:cs="Times New Roman"/>
+                <w:sz w:val="24"/>
+                <w:szCs w:val="24"/>
+                <w:lang w:val="en-US"/>
+              </w:rPr>
+              <w:t xml:space="preserve"> </w:t>
+            </w:r>
+            <w:proofErr w:type="spellStart"/>
+            <w:r>
+              <w:rPr>
+                <w:rFonts w:ascii="Times New Roman" w:hAnsi="Times New Roman" w:cs="Times New Roman"/>
+                <w:sz w:val="24"/>
+                <w:szCs w:val="24"/>
+                <w:lang w:val="en-US"/>
+              </w:rPr>
+              <w:t>Ploi</w:t>
+            </w:r>
+            <w:proofErr w:type="spellEnd"/>
+            <w:r>
+              <w:rPr>
+                <w:rFonts w:ascii="Times New Roman" w:hAnsi="Times New Roman" w:cs="Times New Roman"/>
+                <w:sz w:val="24"/>
+                <w:szCs w:val="24"/>
+                <w:lang w:val="en-US"/>
+              </w:rPr>
+              <w:t xml:space="preserve"> outbreak</w:t>
             </w:r>
           </w:p>
         </w:tc>
@@ -9169,6 +10098,7 @@
                 <w:lang w:val="en-US"/>
               </w:rPr>
             </w:pPr>
+            <w:proofErr w:type="spellStart"/>
             <w:r>
               <w:rPr>
                 <w:rFonts w:ascii="Times New Roman" w:hAnsi="Times New Roman" w:cs="Times New Roman"/>
@@ -9176,7 +10106,37 @@
                 <w:szCs w:val="24"/>
                 <w:lang w:val="en-US"/>
               </w:rPr>
-              <w:t xml:space="preserve">Lamphaya Klang + </w:t>
+              <w:t>Lamphaya</w:t>
+            </w:r>
+            <w:proofErr w:type="spellEnd"/>
+            <w:r>
+              <w:rPr>
+                <w:rFonts w:ascii="Times New Roman" w:hAnsi="Times New Roman" w:cs="Times New Roman"/>
+                <w:sz w:val="24"/>
+                <w:szCs w:val="24"/>
+                <w:lang w:val="en-US"/>
+              </w:rPr>
+              <w:t xml:space="preserve"> </w:t>
+            </w:r>
+            <w:proofErr w:type="spellStart"/>
+            <w:r>
+              <w:rPr>
+                <w:rFonts w:ascii="Times New Roman" w:hAnsi="Times New Roman" w:cs="Times New Roman"/>
+                <w:sz w:val="24"/>
+                <w:szCs w:val="24"/>
+                <w:lang w:val="en-US"/>
+              </w:rPr>
+              <w:t>Klang</w:t>
+            </w:r>
+            <w:proofErr w:type="spellEnd"/>
+            <w:r>
+              <w:rPr>
+                <w:rFonts w:ascii="Times New Roman" w:hAnsi="Times New Roman" w:cs="Times New Roman"/>
+                <w:sz w:val="24"/>
+                <w:szCs w:val="24"/>
+                <w:lang w:val="en-US"/>
+              </w:rPr>
+              <w:t xml:space="preserve"> + </w:t>
             </w:r>
             <w:r>
               <w:rPr>
@@ -9186,7 +10146,46 @@
                 <w:lang w:val="en-US"/>
               </w:rPr>
               <w:br/>
-              <w:t>Boh Ploi outbreaks</w:t>
+            </w:r>
+            <w:proofErr w:type="spellStart"/>
+            <w:r>
+              <w:rPr>
+                <w:rFonts w:ascii="Times New Roman" w:hAnsi="Times New Roman" w:cs="Times New Roman"/>
+                <w:sz w:val="24"/>
+                <w:szCs w:val="24"/>
+                <w:lang w:val="en-US"/>
+              </w:rPr>
+              <w:t>Boh</w:t>
+            </w:r>
+            <w:proofErr w:type="spellEnd"/>
+            <w:r>
+              <w:rPr>
+                <w:rFonts w:ascii="Times New Roman" w:hAnsi="Times New Roman" w:cs="Times New Roman"/>
+                <w:sz w:val="24"/>
+                <w:szCs w:val="24"/>
+                <w:lang w:val="en-US"/>
+              </w:rPr>
+              <w:t xml:space="preserve"> </w:t>
+            </w:r>
+            <w:proofErr w:type="spellStart"/>
+            <w:r>
+              <w:rPr>
+                <w:rFonts w:ascii="Times New Roman" w:hAnsi="Times New Roman" w:cs="Times New Roman"/>
+                <w:sz w:val="24"/>
+                <w:szCs w:val="24"/>
+                <w:lang w:val="en-US"/>
+              </w:rPr>
+              <w:t>Ploi</w:t>
+            </w:r>
+            <w:proofErr w:type="spellEnd"/>
+            <w:r>
+              <w:rPr>
+                <w:rFonts w:ascii="Times New Roman" w:hAnsi="Times New Roman" w:cs="Times New Roman"/>
+                <w:sz w:val="24"/>
+                <w:szCs w:val="24"/>
+                <w:lang w:val="en-US"/>
+              </w:rPr>
+              <w:t xml:space="preserve"> outbreaks</w:t>
             </w:r>
           </w:p>
         </w:tc>
@@ -9579,51 +10578,6 @@
         </w:rPr>
         <w:t xml:space="preserve">, while r0 from Bayesian estimation is higher. </w:t>
       </w:r>
-      <w:r>
-        <w:rPr>
-          <w:rFonts w:ascii="Times New Roman" w:hAnsi="Times New Roman" w:cs="Times New Roman"/>
-          <w:sz w:val="24"/>
-          <w:szCs w:val="24"/>
-          <w:lang w:val="en-US"/>
-        </w:rPr>
-        <w:t xml:space="preserve">We set the prior distribution of parameter as </w:t>
-      </w:r>
-      <w:r>
-        <w:rPr>
-          <w:rFonts w:ascii="Times New Roman" w:hAnsi="Times New Roman" w:cs="Times New Roman"/>
-          <w:sz w:val="24"/>
-          <w:szCs w:val="24"/>
-          <w:lang w:val="en-US"/>
-        </w:rPr>
-        <w:t>zero-truncated normal distribution. The</w:t>
-      </w:r>
-      <w:r>
-        <w:rPr>
-          <w:rFonts w:ascii="Times New Roman" w:hAnsi="Times New Roman" w:cs="Times New Roman"/>
-          <w:sz w:val="24"/>
-          <w:szCs w:val="24"/>
-          <w:lang w:val="en-US"/>
-        </w:rPr>
-        <w:t xml:space="preserve"> values of prior are taken from the parameters estimated by </w:t>
-      </w:r>
-      <w:r>
-        <w:rPr>
-          <w:rFonts w:ascii="Times New Roman" w:hAnsi="Times New Roman" w:cs="Times New Roman"/>
-          <w:sz w:val="24"/>
-          <w:szCs w:val="24"/>
-          <w:lang w:val="en-US"/>
-        </w:rPr>
-        <w:t>maximum likelihood</w:t>
-      </w:r>
-      <w:r>
-        <w:rPr>
-          <w:rFonts w:ascii="Times New Roman" w:hAnsi="Times New Roman" w:cs="Times New Roman"/>
-          <w:sz w:val="24"/>
-          <w:szCs w:val="24"/>
-          <w:lang w:val="en-US"/>
-        </w:rPr>
-        <w:t>.</w:t>
-      </w:r>
     </w:p>
     <w:p>
       <w:pPr>
@@ -9768,7 +10722,7 @@
           <w:szCs w:val="24"/>
           <w:lang w:val="en-US" w:bidi="th-TH"/>
         </w:rPr>
-        <w:t xml:space="preserve"> which encompass the estimate’s uncertainty, </w:t>
+        <w:t xml:space="preserve"> which encompass the estimate’s </w:t>
       </w:r>
       <w:r>
         <w:rPr>
@@ -9779,7 +10733,8 @@
           <w:szCs w:val="24"/>
           <w:lang w:val="en-US" w:bidi="th-TH"/>
         </w:rPr>
-        <w:t xml:space="preserve"> instead of </w:t>
+        <w:lastRenderedPageBreak/>
+        <w:t xml:space="preserve">uncertainty, </w:t>
       </w:r>
       <w:r>
         <w:rPr>
@@ -9790,7 +10745,7 @@
           <w:szCs w:val="24"/>
           <w:lang w:val="en-US" w:bidi="th-TH"/>
         </w:rPr>
-        <w:t>a</w:t>
+        <w:t xml:space="preserve"> instead of </w:t>
       </w:r>
       <w:r>
         <w:rPr>
@@ -9801,7 +10756,7 @@
           <w:szCs w:val="24"/>
           <w:lang w:val="en-US" w:bidi="th-TH"/>
         </w:rPr>
-        <w:t xml:space="preserve"> point estimates </w:t>
+        <w:t>a</w:t>
       </w:r>
       <w:r>
         <w:rPr>
@@ -9812,7 +10767,7 @@
           <w:szCs w:val="24"/>
           <w:lang w:val="en-US" w:bidi="th-TH"/>
         </w:rPr>
-        <w:t xml:space="preserve">from transitional method </w:t>
+        <w:t xml:space="preserve"> point estimates </w:t>
       </w:r>
       <w:r>
         <w:rPr>
@@ -9823,7 +10778,7 @@
           <w:szCs w:val="24"/>
           <w:lang w:val="en-US" w:bidi="th-TH"/>
         </w:rPr>
-        <w:fldChar w:fldCharType="begin"/>
+        <w:t xml:space="preserve">from transitional method </w:t>
       </w:r>
       <w:r>
         <w:rPr>
@@ -9834,7 +10789,7 @@
           <w:szCs w:val="24"/>
           <w:lang w:val="en-US" w:bidi="th-TH"/>
         </w:rPr>
-        <w:instrText xml:space="preserve"> ADDIN ZOTERO_ITEM CSL_CITATION {"citationID":"dfUwUG4W","properties":{"formattedCitation":"\\super 10\\nosupersub{}","plainCitation":"10","noteIndex":0},"citationItems":[{"id":4551,"uris":["http://zotero.org/users/12038352/items/TJXN4NSL"],"itemData":{"id":4551,"type":"article-journal","container-title":"Behavior Research Methods","DOI":"10.3758/s13428-016-0746-9","ISSN":"1554-3528","issue":"3","journalAbbreviation":"Behav Res","language":"en","page":"863-886","source":"DOI.org (Crossref)","title":"Bayesian inference with Stan: A tutorial on adding custom distributions","title-short":"Bayesian inference with Stan","volume":"49","author":[{"family":"Annis","given":"Jeffrey"},{"family":"Miller","given":"Brent J."},{"family":"Palmeri","given":"Thomas J."}],"issued":{"date-parts":[["2017",6]]}}}],"schema":"https://github.com/citation-style-language/schema/raw/master/csl-citation.json"} </w:instrText>
+        <w:fldChar w:fldCharType="begin"/>
       </w:r>
       <w:r>
         <w:rPr>
@@ -9845,18 +10800,7 @@
           <w:szCs w:val="24"/>
           <w:lang w:val="en-US" w:bidi="th-TH"/>
         </w:rPr>
-        <w:fldChar w:fldCharType="separate"/>
-      </w:r>
-      <w:r>
-        <w:rPr>
-          <w:rFonts w:ascii="Times New Roman" w:hAnsi="Times New Roman" w:cs="Times New Roman"/>
-          <w:kern w:val="0"/>
-          <w:sz w:val="24"/>
-          <w:szCs w:val="24"/>
-          <w:vertAlign w:val="superscript"/>
-          <w:lang w:val="en-US"/>
-        </w:rPr>
-        <w:t>10</w:t>
+        <w:instrText xml:space="preserve"> ADDIN ZOTERO_ITEM CSL_CITATION {"citationID":"dfUwUG4W","properties":{"formattedCitation":"\\super 10\\nosupersub{}","plainCitation":"10","noteIndex":0},"citationItems":[{"id":4551,"uris":["http://zotero.org/users/12038352/items/TJXN4NSL"],"itemData":{"id":4551,"type":"article-journal","container-title":"Behavior Research Methods","DOI":"10.3758/s13428-016-0746-9","ISSN":"1554-3528","issue":"3","journalAbbreviation":"Behav Res","language":"en","page":"863-886","source":"DOI.org (Crossref)","title":"Bayesian inference with Stan: A tutorial on adding custom distributions","title-short":"Bayesian inference with Stan","volume":"49","author":[{"family":"Annis","given":"Jeffrey"},{"family":"Miller","given":"Brent J."},{"family":"Palmeri","given":"Thomas J."}],"issued":{"date-parts":[["2017",6]]}}}],"schema":"https://github.com/citation-style-language/schema/raw/master/csl-citation.json"} </w:instrText>
       </w:r>
       <w:r>
         <w:rPr>
@@ -9867,7 +10811,18 @@
           <w:szCs w:val="24"/>
           <w:lang w:val="en-US" w:bidi="th-TH"/>
         </w:rPr>
-        <w:fldChar w:fldCharType="end"/>
+        <w:fldChar w:fldCharType="separate"/>
+      </w:r>
+      <w:r>
+        <w:rPr>
+          <w:rFonts w:ascii="Times New Roman" w:hAnsi="Times New Roman" w:cs="Times New Roman"/>
+          <w:kern w:val="0"/>
+          <w:sz w:val="24"/>
+          <w:szCs w:val="24"/>
+          <w:vertAlign w:val="superscript"/>
+          <w:lang w:val="en-US"/>
+        </w:rPr>
+        <w:t>10</w:t>
       </w:r>
       <w:r>
         <w:rPr>
@@ -9878,7 +10833,7 @@
           <w:szCs w:val="24"/>
           <w:lang w:val="en-US" w:bidi="th-TH"/>
         </w:rPr>
-        <w:t xml:space="preserve">. </w:t>
+        <w:fldChar w:fldCharType="end"/>
       </w:r>
       <w:r>
         <w:rPr>
@@ -9889,7 +10844,7 @@
           <w:szCs w:val="24"/>
           <w:lang w:val="en-US" w:bidi="th-TH"/>
         </w:rPr>
-        <w:t xml:space="preserve">However, </w:t>
+        <w:t xml:space="preserve">. </w:t>
       </w:r>
       <w:r>
         <w:rPr>
@@ -9900,7 +10855,7 @@
           <w:szCs w:val="24"/>
           <w:lang w:val="en-US" w:bidi="th-TH"/>
         </w:rPr>
-        <w:t xml:space="preserve">there are also </w:t>
+        <w:t xml:space="preserve">However, </w:t>
       </w:r>
       <w:r>
         <w:rPr>
@@ -9911,8 +10866,29 @@
           <w:szCs w:val="24"/>
           <w:lang w:val="en-US" w:bidi="th-TH"/>
         </w:rPr>
-        <w:lastRenderedPageBreak/>
-        <w:t>few disadvantage.</w:t>
+        <w:t>there are also few disadvantage</w:t>
+      </w:r>
+      <w:r>
+        <w:rPr>
+          <w:rFonts w:ascii="Times New Roman" w:hAnsi="Times New Roman" w:cs="Times New Roman"/>
+          <w:color w:val="131413"/>
+          <w:kern w:val="0"/>
+          <w:sz w:val="24"/>
+          <w:szCs w:val="24"/>
+          <w:lang w:val="en-US" w:bidi="th-TH"/>
+        </w:rPr>
+        <w:t>s</w:t>
+      </w:r>
+      <w:r>
+        <w:rPr>
+          <w:rFonts w:ascii="Times New Roman" w:hAnsi="Times New Roman" w:cs="Times New Roman"/>
+          <w:color w:val="131413"/>
+          <w:kern w:val="0"/>
+          <w:sz w:val="24"/>
+          <w:szCs w:val="24"/>
+          <w:lang w:val="en-US" w:bidi="th-TH"/>
+        </w:rPr>
+        <w:t>.</w:t>
       </w:r>
       <w:r>
         <w:rPr>

</xml_diff>